<commit_message>
update requetes et submit Manon
</commit_message>
<xml_diff>
--- a/Manon_avatars.docx
+++ b/Manon_avatars.docx
@@ -34,11 +34,6 @@
     </w:p>
     <w:p>
       <w:r>
-        <w:t>Belgian3 : Pour toutes les villes, date soon = [2,4,5] -&gt; propositions (27 requêtes)</w:t>
-      </w:r>
-    </w:p>
-    <w:p>
-      <w:r>
         <w:t>Bulgarian1</w:t>
       </w:r>
       <w:r>
@@ -150,6 +145,11 @@
       </w:r>
     </w:p>
     <w:p>
+      <w:pPr>
+        <w:rPr>
+          <w:rFonts w:cstheme="minorHAnsi"/>
+        </w:rPr>
+      </w:pPr>
       <w:r>
         <w:t>D</w:t>
       </w:r>
@@ -157,72 +157,417 @@
         <w:t>utch</w:t>
       </w:r>
       <w:r>
-        <w:t xml:space="preserve">1 : Pour </w:t>
-      </w:r>
-      <w:r>
-        <w:t>t</w:t>
-      </w:r>
-      <w:r>
-        <w:t>outes les v</w:t>
-      </w:r>
-      <w:r>
-        <w:t xml:space="preserve">illes, date away = </w:t>
-      </w:r>
-      <w:r>
-        <w:t>[35,37,40,41,44]</w:t>
-      </w:r>
-      <w:r>
-        <w:t xml:space="preserve">-&gt; </w:t>
-      </w:r>
-      <w:r>
+        <w:t xml:space="preserve">1 : </w:t>
+      </w:r>
+      <w:r>
+        <w:rPr>
+          <w:rFonts w:cstheme="minorHAnsi"/>
+        </w:rPr>
+        <w:t>Pour toutes les villes, date away = [35,37,40,41,</w:t>
+      </w:r>
+      <w:r>
+        <w:rPr>
+          <w:rFonts w:cstheme="minorHAnsi"/>
+        </w:rPr>
+        <w:t>44] -</w:t>
+      </w:r>
+      <w:r>
+        <w:rPr>
+          <w:rFonts w:cstheme="minorHAnsi"/>
+        </w:rPr>
+        <w:t xml:space="preserve">&gt; </w:t>
+      </w:r>
+      <w:r>
+        <w:rPr>
+          <w:rFonts w:cstheme="minorHAnsi"/>
+        </w:rPr>
         <w:t>4793</w:t>
       </w:r>
       <w:r>
+        <w:rPr>
+          <w:rFonts w:cstheme="minorHAnsi"/>
+        </w:rPr>
         <w:t xml:space="preserve"> propositions (45 requêtes)</w:t>
       </w:r>
     </w:p>
     <w:p>
-      <w:r>
+      <w:pPr>
+        <w:rPr>
+          <w:rFonts w:cstheme="minorHAnsi"/>
+        </w:rPr>
+      </w:pPr>
+      <w:r>
+        <w:rPr>
+          <w:rFonts w:cstheme="minorHAnsi"/>
+        </w:rPr>
         <w:t>E</w:t>
       </w:r>
       <w:r>
+        <w:rPr>
+          <w:rFonts w:cstheme="minorHAnsi"/>
+        </w:rPr>
         <w:t>st</w:t>
       </w:r>
       <w:r>
         <w:rPr>
+          <w:rFonts w:cstheme="minorHAnsi"/>
           <w:color w:val="FF0000"/>
         </w:rPr>
         <w:t>a</w:t>
       </w:r>
       <w:r>
+        <w:rPr>
+          <w:rFonts w:cstheme="minorHAnsi"/>
+        </w:rPr>
         <w:t>nian</w:t>
       </w:r>
       <w:r>
-        <w:t xml:space="preserve">1 : Pour </w:t>
-      </w:r>
-      <w:r>
-        <w:t>t</w:t>
-      </w:r>
-      <w:r>
-        <w:t>outes les v</w:t>
-      </w:r>
-      <w:r>
-        <w:t xml:space="preserve">illes, date away = </w:t>
-      </w:r>
-      <w:r>
-        <w:t>[35,37,40,41]</w:t>
-      </w:r>
-      <w:r>
-        <w:t xml:space="preserve">-&gt; </w:t>
-      </w:r>
-      <w:r>
+        <w:rPr>
+          <w:rFonts w:cstheme="minorHAnsi"/>
+        </w:rPr>
+        <w:t xml:space="preserve">1 : Pour toutes les villes, date away = </w:t>
+      </w:r>
+      <w:r>
+        <w:rPr>
+          <w:rFonts w:cstheme="minorHAnsi"/>
+        </w:rPr>
+        <w:t>[35,37,40,</w:t>
+      </w:r>
+      <w:r>
+        <w:rPr>
+          <w:rFonts w:cstheme="minorHAnsi"/>
+        </w:rPr>
+        <w:t>41] -</w:t>
+      </w:r>
+      <w:r>
+        <w:rPr>
+          <w:rFonts w:cstheme="minorHAnsi"/>
+        </w:rPr>
+        <w:t xml:space="preserve">&gt; </w:t>
+      </w:r>
+      <w:r>
+        <w:rPr>
+          <w:rFonts w:cstheme="minorHAnsi"/>
+        </w:rPr>
         <w:t>3794</w:t>
       </w:r>
       <w:r>
+        <w:rPr>
+          <w:rFonts w:cstheme="minorHAnsi"/>
+        </w:rPr>
         <w:t xml:space="preserve"> propositions (36 requêtes)</w:t>
       </w:r>
     </w:p>
     <w:p/>
+    <w:p>
+      <w:r>
+        <w:t>Austrian</w:t>
+      </w:r>
+      <w:r>
+        <w:t>2</w:t>
+      </w:r>
+      <w:r>
+        <w:t xml:space="preserve"> : Pour toutes les villes, date </w:t>
+      </w:r>
+      <w:r>
+        <w:t>middle</w:t>
+      </w:r>
+      <w:r>
+        <w:t xml:space="preserve"> = [</w:t>
+      </w:r>
+      <w:r>
+        <w:t>16,17</w:t>
+      </w:r>
+      <w:r>
+        <w:t>,23</w:t>
+      </w:r>
+      <w:r>
+        <w:t>] -</w:t>
+      </w:r>
+      <w:r>
+        <w:t>&gt; 2844 propositions</w:t>
+      </w:r>
+      <w:r>
+        <w:t xml:space="preserve"> (</w:t>
+      </w:r>
+      <w:r>
+        <w:t>27</w:t>
+      </w:r>
+      <w:r>
+        <w:t xml:space="preserve"> requêtes)</w:t>
+      </w:r>
+    </w:p>
+    <w:p>
+      <w:r>
+        <w:t xml:space="preserve">Belgian3 : Pour toutes les villes, date soon = [2,4,5] -&gt; </w:t>
+      </w:r>
+      <w:r>
+        <w:t>2784 propositions</w:t>
+      </w:r>
+      <w:r>
+        <w:t xml:space="preserve"> (27 requêtes)</w:t>
+      </w:r>
+    </w:p>
+    <w:p>
+      <w:r>
+        <w:t>Croatian</w:t>
+      </w:r>
+      <w:r>
+        <w:t>2</w:t>
+      </w:r>
+      <w:r>
+        <w:t xml:space="preserve"> : Pour toutes les villes, date </w:t>
+      </w:r>
+      <w:r>
+        <w:t>middle</w:t>
+      </w:r>
+      <w:r>
+        <w:t>= [</w:t>
+      </w:r>
+      <w:r>
+        <w:t>13,16</w:t>
+      </w:r>
+      <w:r>
+        <w:t>,20</w:t>
+      </w:r>
+      <w:r>
+        <w:t xml:space="preserve">] -&gt; </w:t>
+      </w:r>
+      <w:r>
+        <w:t>2844</w:t>
+      </w:r>
+      <w:r>
+        <w:t xml:space="preserve"> </w:t>
+      </w:r>
+      <w:r>
+        <w:t>propositions (</w:t>
+      </w:r>
+      <w:r>
+        <w:t>27</w:t>
+      </w:r>
+      <w:r>
+        <w:t>requêtes)</w:t>
+      </w:r>
+    </w:p>
+    <w:p>
+      <w:r>
+        <w:t>Cypriot</w:t>
+      </w:r>
+      <w:r>
+        <w:t>2</w:t>
+      </w:r>
+      <w:r>
+        <w:t xml:space="preserve"> : Pour toutes les villes, date </w:t>
+      </w:r>
+      <w:r>
+        <w:t>middle</w:t>
+      </w:r>
+      <w:r>
+        <w:t>= [</w:t>
+      </w:r>
+      <w:r>
+        <w:t>15,17</w:t>
+      </w:r>
+      <w:r>
+        <w:t>,21</w:t>
+      </w:r>
+      <w:r>
+        <w:t xml:space="preserve">] -&gt; </w:t>
+      </w:r>
+      <w:r>
+        <w:t>2784</w:t>
+      </w:r>
+      <w:r>
+        <w:t xml:space="preserve"> </w:t>
+      </w:r>
+      <w:r>
+        <w:t>propositions (</w:t>
+      </w:r>
+      <w:r>
+        <w:t>27</w:t>
+      </w:r>
+      <w:r>
+        <w:t xml:space="preserve"> requêtes)</w:t>
+      </w:r>
+    </w:p>
+    <w:p>
+      <w:r>
+        <w:t>Czech</w:t>
+      </w:r>
+      <w:r>
+        <w:t>2</w:t>
+      </w:r>
+      <w:r>
+        <w:t xml:space="preserve"> : Pour toutes les villes, date </w:t>
+      </w:r>
+      <w:r>
+        <w:t>middle</w:t>
+      </w:r>
+      <w:r>
+        <w:t>= [</w:t>
+      </w:r>
+      <w:r>
+        <w:t>16,18,23</w:t>
+      </w:r>
+      <w:r>
+        <w:t xml:space="preserve">] -&gt; </w:t>
+      </w:r>
+      <w:r>
+        <w:t xml:space="preserve"> </w:t>
+      </w:r>
+      <w:r>
+        <w:t xml:space="preserve"> </w:t>
+      </w:r>
+      <w:r>
+        <w:t>2844</w:t>
+      </w:r>
+      <w:r>
+        <w:t xml:space="preserve"> </w:t>
+      </w:r>
+      <w:r>
+        <w:t>propositions (</w:t>
+      </w:r>
+      <w:r>
+        <w:t>27</w:t>
+      </w:r>
+      <w:r>
+        <w:t xml:space="preserve"> requêtes)</w:t>
+      </w:r>
+    </w:p>
+    <w:p>
+      <w:r>
+        <w:t>Danish</w:t>
+      </w:r>
+      <w:r>
+        <w:t>2</w:t>
+      </w:r>
+      <w:r>
+        <w:t xml:space="preserve"> : Pour toutes les villes, date </w:t>
+      </w:r>
+      <w:r>
+        <w:t>middle</w:t>
+      </w:r>
+      <w:r>
+        <w:t xml:space="preserve"> = [</w:t>
+      </w:r>
+      <w:r>
+        <w:t>13,14,16</w:t>
+      </w:r>
+      <w:r>
+        <w:t>] -&gt; 2904</w:t>
+      </w:r>
+      <w:r>
+        <w:t xml:space="preserve"> </w:t>
+      </w:r>
+      <w:r>
+        <w:t>propositions (</w:t>
+      </w:r>
+      <w:r>
+        <w:t>27</w:t>
+      </w:r>
+      <w:r>
+        <w:t xml:space="preserve"> requêtes)</w:t>
+      </w:r>
+    </w:p>
+    <w:p>
+      <w:r>
+        <w:t>Dutch</w:t>
+      </w:r>
+      <w:r>
+        <w:t>2</w:t>
+      </w:r>
+      <w:r>
+        <w:t xml:space="preserve"> : Pour toutes les villes, date </w:t>
+      </w:r>
+      <w:r>
+        <w:t>middle</w:t>
+      </w:r>
+      <w:r>
+        <w:t xml:space="preserve"> = [</w:t>
+      </w:r>
+      <w:r>
+        <w:t>21,24] -</w:t>
+      </w:r>
+      <w:r>
+        <w:t>&gt; 1916</w:t>
+      </w:r>
+      <w:r>
+        <w:t xml:space="preserve"> </w:t>
+      </w:r>
+      <w:r>
+        <w:t>propositions (</w:t>
+      </w:r>
+      <w:r>
+        <w:t>18</w:t>
+      </w:r>
+      <w:r>
+        <w:t xml:space="preserve"> requêtes)</w:t>
+      </w:r>
+    </w:p>
+    <w:p>
+      <w:pPr>
+        <w:rPr>
+          <w:rFonts w:cstheme="minorHAnsi"/>
+        </w:rPr>
+      </w:pPr>
+      <w:r>
+        <w:t>Est</w:t>
+      </w:r>
+      <w:r>
+        <w:t>o</w:t>
+      </w:r>
+      <w:r>
+        <w:t>nian</w:t>
+      </w:r>
+      <w:r>
+        <w:t>2</w:t>
+      </w:r>
+      <w:r>
+        <w:t xml:space="preserve"> : Pour toutes les villes, date </w:t>
+      </w:r>
+      <w:r>
+        <w:t>middle</w:t>
+      </w:r>
+      <w:r>
+        <w:t xml:space="preserve"> = [</w:t>
+      </w:r>
+      <w:r>
+        <w:t>20,22] -</w:t>
+      </w:r>
+      <w:r>
+        <w:t>&gt;</w:t>
+      </w:r>
+      <w:r>
+        <w:rPr>
+          <w:rFonts w:cstheme="minorHAnsi"/>
+        </w:rPr>
+        <w:t xml:space="preserve"> 1916</w:t>
+      </w:r>
+      <w:r>
+        <w:rPr>
+          <w:rFonts w:cstheme="minorHAnsi"/>
+        </w:rPr>
+        <w:t xml:space="preserve"> </w:t>
+      </w:r>
+      <w:r>
+        <w:rPr>
+          <w:rFonts w:cstheme="minorHAnsi"/>
+        </w:rPr>
+        <w:t>propositions (</w:t>
+      </w:r>
+      <w:r>
+        <w:rPr>
+          <w:rFonts w:cstheme="minorHAnsi"/>
+        </w:rPr>
+        <w:t>18</w:t>
+      </w:r>
+      <w:r>
+        <w:rPr>
+          <w:rFonts w:cstheme="minorHAnsi"/>
+        </w:rPr>
+        <w:t xml:space="preserve"> requêtes)</w:t>
+      </w:r>
+    </w:p>
     <w:sectPr>
       <w:pgSz w:w="11906" w:h="16838"/>
       <w:pgMar w:top="1417" w:right="1417" w:bottom="1417" w:left="1417" w:header="708" w:footer="708" w:gutter="0"/>
@@ -659,6 +1004,54 @@
     <w:semiHidden/>
     <w:unhideWhenUsed/>
   </w:style>
+  <w:style w:type="paragraph" w:styleId="PrformatHTML">
+    <w:name w:val="HTML Preformatted"/>
+    <w:basedOn w:val="Normal"/>
+    <w:link w:val="PrformatHTMLCar"/>
+    <w:uiPriority w:val="99"/>
+    <w:unhideWhenUsed/>
+    <w:rsid w:val="00595AA7"/>
+    <w:pPr>
+      <w:tabs>
+        <w:tab w:val="left" w:pos="916"/>
+        <w:tab w:val="left" w:pos="1832"/>
+        <w:tab w:val="left" w:pos="2748"/>
+        <w:tab w:val="left" w:pos="3664"/>
+        <w:tab w:val="left" w:pos="4580"/>
+        <w:tab w:val="left" w:pos="5496"/>
+        <w:tab w:val="left" w:pos="6412"/>
+        <w:tab w:val="left" w:pos="7328"/>
+        <w:tab w:val="left" w:pos="8244"/>
+        <w:tab w:val="left" w:pos="9160"/>
+        <w:tab w:val="left" w:pos="10076"/>
+        <w:tab w:val="left" w:pos="10992"/>
+        <w:tab w:val="left" w:pos="11908"/>
+        <w:tab w:val="left" w:pos="12824"/>
+        <w:tab w:val="left" w:pos="13740"/>
+        <w:tab w:val="left" w:pos="14656"/>
+      </w:tabs>
+      <w:spacing w:after="0" w:line="240" w:lineRule="auto"/>
+    </w:pPr>
+    <w:rPr>
+      <w:rFonts w:ascii="Courier New" w:eastAsia="Times New Roman" w:hAnsi="Courier New" w:cs="Courier New"/>
+      <w:sz w:val="20"/>
+      <w:szCs w:val="20"/>
+      <w:lang w:eastAsia="fr-FR"/>
+    </w:rPr>
+  </w:style>
+  <w:style w:type="character" w:customStyle="1" w:styleId="PrformatHTMLCar">
+    <w:name w:val="Préformaté HTML Car"/>
+    <w:basedOn w:val="Policepardfaut"/>
+    <w:link w:val="PrformatHTML"/>
+    <w:uiPriority w:val="99"/>
+    <w:rsid w:val="00595AA7"/>
+    <w:rPr>
+      <w:rFonts w:ascii="Courier New" w:eastAsia="Times New Roman" w:hAnsi="Courier New" w:cs="Courier New"/>
+      <w:sz w:val="20"/>
+      <w:szCs w:val="20"/>
+      <w:lang w:eastAsia="fr-FR"/>
+    </w:rPr>
+  </w:style>
 </w:styles>
 </file>
 

</xml_diff>